<commit_message>
Detailed Purpose Of Statement. Final document. Proof reading required (2/8/2016)
</commit_message>
<xml_diff>
--- a/DetailedStatementOfPurpose(1).docx
+++ b/DetailedStatementOfPurpose(1).docx
@@ -6,7 +6,7 @@
     <w:p>
       <w:pPr>
         <w:pStyle w:val="Heading1"/>
-        <w:jc w:val="center"/>
+        <w:ind w:firstLine="420"/>
       </w:pPr>
       <w:r>
         <w:rPr>
@@ -1959,8 +1959,6 @@
           <w:u w:val="single"/>
         </w:rPr>
       </w:pPr>
-      <w:bookmarkStart w:id="0" w:name="_GoBack"/>
-      <w:bookmarkEnd w:id="0"/>
       <w:proofErr w:type="spellStart"/>
       <w:r>
         <w:rPr>
@@ -4472,38 +4470,6 @@
     </w:p>
     <w:p>
       <w:pPr>
-        <w:pStyle w:val="ListParagraph"/>
-        <w:ind w:left="792"/>
-        <w:jc w:val="both"/>
-        <w:rPr>
-          <w:rFonts w:ascii="Times New Roman" w:hAnsi="Times New Roman" w:cs="Times New Roman"/>
-          <w:sz w:val="28"/>
-          <w:szCs w:val="28"/>
-        </w:rPr>
-      </w:pPr>
-    </w:p>
-    <w:p>
-      <w:pPr>
-        <w:jc w:val="both"/>
-        <w:rPr>
-          <w:rFonts w:ascii="Times New Roman" w:hAnsi="Times New Roman" w:cs="Times New Roman"/>
-          <w:sz w:val="28"/>
-          <w:szCs w:val="28"/>
-        </w:rPr>
-      </w:pPr>
-    </w:p>
-    <w:p>
-      <w:pPr>
-        <w:jc w:val="both"/>
-        <w:rPr>
-          <w:rFonts w:ascii="Times New Roman" w:hAnsi="Times New Roman" w:cs="Times New Roman"/>
-          <w:sz w:val="28"/>
-          <w:szCs w:val="28"/>
-        </w:rPr>
-      </w:pPr>
-    </w:p>
-    <w:p>
-      <w:pPr>
         <w:pStyle w:val="Heading3"/>
         <w:rPr>
           <w:rFonts w:ascii="Times New Roman" w:hAnsi="Times New Roman" w:cs="Times New Roman"/>
@@ -4590,7 +4556,15 @@
           <w:szCs w:val="28"/>
           <w:lang w:val="en-IN"/>
         </w:rPr>
-        <w:t>PasswordRecovery</w:t>
+        <w:t>Account</w:t>
+      </w:r>
+      <w:r>
+        <w:rPr>
+          <w:sz w:val="28"/>
+          <w:szCs w:val="28"/>
+          <w:lang w:val="en-IN"/>
+        </w:rPr>
+        <w:t>Recovery</w:t>
       </w:r>
       <w:proofErr w:type="spellEnd"/>
     </w:p>
@@ -4659,7 +4633,15 @@
           <w:szCs w:val="28"/>
           <w:lang w:val="en-IN"/>
         </w:rPr>
-        <w:t>Participation</w:t>
+        <w:t>Registra</w:t>
+      </w:r>
+      <w:r>
+        <w:rPr>
+          <w:sz w:val="28"/>
+          <w:szCs w:val="28"/>
+          <w:lang w:val="en-IN"/>
+        </w:rPr>
+        <w:t>tion</w:t>
       </w:r>
     </w:p>
     <w:p>
@@ -4755,18 +4737,6 @@
     <w:p>
       <w:pPr>
         <w:rPr>
-          <w:lang w:val="en-IN"/>
-        </w:rPr>
-      </w:pPr>
-    </w:p>
-    <w:p>
-      <w:pPr>
-        <w:pStyle w:val="Heading3"/>
-        <w:rPr>
-          <w:rFonts w:ascii="Times New Roman" w:hAnsi="Times New Roman" w:cs="Times New Roman"/>
-          <w:sz w:val="28"/>
-          <w:szCs w:val="28"/>
-          <w:u w:val="single"/>
           <w:lang w:val="en-IN"/>
         </w:rPr>
       </w:pPr>
@@ -4812,7 +4782,16 @@
           <w:szCs w:val="28"/>
           <w:lang w:val="en-IN"/>
         </w:rPr>
-        <w:t xml:space="preserve">Students/Participants Register via the signup for account creation. </w:t>
+        <w:t>Users</w:t>
+      </w:r>
+      <w:r>
+        <w:rPr>
+          <w:rFonts w:ascii="Times New Roman" w:hAnsi="Times New Roman" w:cs="Times New Roman"/>
+          <w:sz w:val="28"/>
+          <w:szCs w:val="28"/>
+          <w:lang w:val="en-IN"/>
+        </w:rPr>
+        <w:t xml:space="preserve"> Register via the signup for account creation. </w:t>
       </w:r>
     </w:p>
     <w:p>
@@ -4834,7 +4813,25 @@
           <w:szCs w:val="28"/>
           <w:lang w:val="en-IN"/>
         </w:rPr>
-        <w:t>Admin manages the Event details/participant details.</w:t>
+        <w:t>Admin manag</w:t>
+      </w:r>
+      <w:r>
+        <w:rPr>
+          <w:rFonts w:ascii="Times New Roman" w:hAnsi="Times New Roman" w:cs="Times New Roman"/>
+          <w:sz w:val="28"/>
+          <w:szCs w:val="28"/>
+          <w:lang w:val="en-IN"/>
+        </w:rPr>
+        <w:t>es the Event details/user</w:t>
+      </w:r>
+      <w:r>
+        <w:rPr>
+          <w:rFonts w:ascii="Times New Roman" w:hAnsi="Times New Roman" w:cs="Times New Roman"/>
+          <w:sz w:val="28"/>
+          <w:szCs w:val="28"/>
+          <w:lang w:val="en-IN"/>
+        </w:rPr>
+        <w:t xml:space="preserve"> details.</w:t>
       </w:r>
     </w:p>
     <w:p>
@@ -4856,7 +4853,16 @@
           <w:szCs w:val="28"/>
           <w:lang w:val="en-IN"/>
         </w:rPr>
-        <w:t>Students/External participants Login for accessing the account.</w:t>
+        <w:t>Users Logs in</w:t>
+      </w:r>
+      <w:r>
+        <w:rPr>
+          <w:rFonts w:ascii="Times New Roman" w:hAnsi="Times New Roman" w:cs="Times New Roman"/>
+          <w:sz w:val="28"/>
+          <w:szCs w:val="28"/>
+          <w:lang w:val="en-IN"/>
+        </w:rPr>
+        <w:t xml:space="preserve"> for accessing the account.</w:t>
       </w:r>
     </w:p>
     <w:p>
@@ -4878,7 +4884,16 @@
           <w:szCs w:val="28"/>
           <w:lang w:val="en-IN"/>
         </w:rPr>
-        <w:t>Students/External participants register for the Events.</w:t>
+        <w:t>Users</w:t>
+      </w:r>
+      <w:r>
+        <w:rPr>
+          <w:rFonts w:ascii="Times New Roman" w:hAnsi="Times New Roman" w:cs="Times New Roman"/>
+          <w:sz w:val="28"/>
+          <w:szCs w:val="28"/>
+          <w:lang w:val="en-IN"/>
+        </w:rPr>
+        <w:t xml:space="preserve"> register for the Events.</w:t>
       </w:r>
     </w:p>
     <w:p>
@@ -4900,7 +4915,16 @@
           <w:szCs w:val="28"/>
           <w:lang w:val="en-IN"/>
         </w:rPr>
-        <w:t>Students/External participants do Payments for the Events.</w:t>
+        <w:t>Users Pay registration fees for the Event</w:t>
+      </w:r>
+      <w:r>
+        <w:rPr>
+          <w:rFonts w:ascii="Times New Roman" w:hAnsi="Times New Roman" w:cs="Times New Roman"/>
+          <w:sz w:val="28"/>
+          <w:szCs w:val="28"/>
+          <w:lang w:val="en-IN"/>
+        </w:rPr>
+        <w:t>.</w:t>
       </w:r>
     </w:p>
     <w:p>
@@ -4914,21 +4938,62 @@
           <w:tab w:val="left" w:pos="425"/>
         </w:tabs>
         <w:jc w:val="both"/>
-        <w:rPr>
-          <w:rFonts w:ascii="Times New Roman" w:hAnsi="Times New Roman" w:cs="Times New Roman"/>
-          <w:sz w:val="28"/>
-          <w:szCs w:val="28"/>
-          <w:lang w:val="en-IN"/>
-        </w:rPr>
-      </w:pPr>
-      <w:r>
-        <w:rPr>
-          <w:rFonts w:ascii="Times New Roman" w:hAnsi="Times New Roman" w:cs="Times New Roman"/>
-          <w:sz w:val="28"/>
-          <w:szCs w:val="28"/>
-          <w:lang w:val="en-IN"/>
-        </w:rPr>
-        <w:t>Students/Faculties enrol for volunteering.</w:t>
+      </w:pPr>
+      <w:proofErr w:type="spellStart"/>
+      <w:r>
+        <w:rPr>
+          <w:rFonts w:ascii="Times New Roman" w:hAnsi="Times New Roman" w:cs="Times New Roman"/>
+          <w:sz w:val="28"/>
+          <w:szCs w:val="28"/>
+          <w:lang w:val="en-IN"/>
+        </w:rPr>
+        <w:t>NotificationServices</w:t>
+      </w:r>
+      <w:proofErr w:type="spellEnd"/>
+      <w:r>
+        <w:rPr>
+          <w:rFonts w:ascii="Times New Roman" w:hAnsi="Times New Roman" w:cs="Times New Roman"/>
+          <w:sz w:val="28"/>
+          <w:szCs w:val="28"/>
+          <w:lang w:val="en-IN"/>
+        </w:rPr>
+        <w:t xml:space="preserve"> acknow</w:t>
+      </w:r>
+      <w:r>
+        <w:rPr>
+          <w:rFonts w:ascii="Times New Roman" w:hAnsi="Times New Roman" w:cs="Times New Roman"/>
+          <w:sz w:val="28"/>
+          <w:szCs w:val="28"/>
+          <w:lang w:val="en-IN"/>
+        </w:rPr>
+        <w:t>ledges the user for</w:t>
+      </w:r>
+      <w:r>
+        <w:rPr>
+          <w:rFonts w:ascii="Times New Roman" w:hAnsi="Times New Roman" w:cs="Times New Roman"/>
+          <w:sz w:val="28"/>
+          <w:szCs w:val="28"/>
+          <w:lang w:val="en-IN"/>
+        </w:rPr>
+        <w:t xml:space="preserve"> the</w:t>
+      </w:r>
+      <w:r>
+        <w:rPr>
+          <w:rFonts w:ascii="Times New Roman" w:hAnsi="Times New Roman" w:cs="Times New Roman"/>
+          <w:sz w:val="28"/>
+          <w:szCs w:val="28"/>
+          <w:lang w:val="en-IN"/>
+        </w:rPr>
+        <w:t xml:space="preserve"> payment received.</w:t>
+      </w:r>
+      <w:r>
+        <w:rPr>
+          <w:rFonts w:ascii="Times New Roman" w:hAnsi="Times New Roman" w:cs="Times New Roman"/>
+          <w:sz w:val="28"/>
+          <w:szCs w:val="28"/>
+          <w:lang w:val="en-IN"/>
+        </w:rPr>
+        <w:t xml:space="preserve"> </w:t>
       </w:r>
     </w:p>
     <w:p>
@@ -4942,15 +5007,31 @@
           <w:tab w:val="left" w:pos="425"/>
         </w:tabs>
         <w:jc w:val="both"/>
-      </w:pPr>
-      <w:r>
-        <w:rPr>
-          <w:rFonts w:ascii="Times New Roman" w:hAnsi="Times New Roman" w:cs="Times New Roman"/>
-          <w:sz w:val="28"/>
-          <w:szCs w:val="28"/>
-          <w:lang w:val="en-IN"/>
-        </w:rPr>
-        <w:t>Students/Others/Faculties receive alerts/reminders from Notification Services for events.</w:t>
+        <w:rPr>
+          <w:rFonts w:ascii="Times New Roman" w:hAnsi="Times New Roman" w:cs="Times New Roman"/>
+          <w:sz w:val="28"/>
+          <w:szCs w:val="28"/>
+          <w:lang w:val="en-IN"/>
+        </w:rPr>
+      </w:pPr>
+      <w:r>
+        <w:rPr>
+          <w:rFonts w:ascii="Times New Roman" w:hAnsi="Times New Roman" w:cs="Times New Roman"/>
+          <w:sz w:val="28"/>
+          <w:szCs w:val="28"/>
+          <w:lang w:val="en-IN"/>
+        </w:rPr>
+        <w:lastRenderedPageBreak/>
+        <w:t>Students/Faculties can opt to enrol</w:t>
+      </w:r>
+      <w:r>
+        <w:rPr>
+          <w:rFonts w:ascii="Times New Roman" w:hAnsi="Times New Roman" w:cs="Times New Roman"/>
+          <w:sz w:val="28"/>
+          <w:szCs w:val="28"/>
+          <w:lang w:val="en-IN"/>
+        </w:rPr>
+        <w:t xml:space="preserve"> for volunteering.</w:t>
       </w:r>
     </w:p>
     <w:p>
@@ -4964,191 +5045,532 @@
           <w:tab w:val="left" w:pos="425"/>
         </w:tabs>
         <w:jc w:val="both"/>
-        <w:rPr>
-          <w:rFonts w:ascii="Times New Roman" w:hAnsi="Times New Roman" w:cs="Times New Roman"/>
-          <w:sz w:val="28"/>
-          <w:szCs w:val="28"/>
-          <w:lang w:val="en-IN"/>
-        </w:rPr>
-      </w:pPr>
-    </w:p>
-    <w:p>
-      <w:pPr>
-        <w:rPr>
-          <w:rFonts w:ascii="Times New Roman" w:hAnsi="Times New Roman" w:cs="Times New Roman"/>
-          <w:b/>
-          <w:bCs/>
-          <w:sz w:val="28"/>
-          <w:szCs w:val="28"/>
-          <w:u w:val="single"/>
-          <w:lang w:val="en-IN"/>
-        </w:rPr>
-      </w:pPr>
-    </w:p>
-    <w:p>
-      <w:pPr>
-        <w:rPr>
-          <w:rFonts w:ascii="Times New Roman" w:hAnsi="Times New Roman" w:cs="Times New Roman"/>
-          <w:b/>
-          <w:bCs/>
-          <w:sz w:val="28"/>
-          <w:szCs w:val="28"/>
-          <w:u w:val="single"/>
-          <w:lang w:val="en-IN"/>
-        </w:rPr>
-      </w:pPr>
-      <w:r>
-        <w:rPr>
-          <w:rFonts w:ascii="Times New Roman" w:hAnsi="Times New Roman" w:cs="Times New Roman"/>
-          <w:b/>
-          <w:bCs/>
-          <w:sz w:val="28"/>
-          <w:szCs w:val="28"/>
-          <w:u w:val="single"/>
-          <w:lang w:val="en-IN"/>
-        </w:rPr>
-        <w:t>OUTCOMES:</w:t>
-      </w:r>
-    </w:p>
-    <w:p>
-      <w:pPr>
+      </w:pPr>
+      <w:r>
+        <w:rPr>
+          <w:rFonts w:ascii="Times New Roman" w:hAnsi="Times New Roman" w:cs="Times New Roman"/>
+          <w:sz w:val="28"/>
+          <w:szCs w:val="28"/>
+          <w:lang w:val="en-IN"/>
+        </w:rPr>
+        <w:t>Participants</w:t>
+      </w:r>
+      <w:r>
+        <w:rPr>
+          <w:rFonts w:ascii="Times New Roman" w:hAnsi="Times New Roman" w:cs="Times New Roman"/>
+          <w:sz w:val="28"/>
+          <w:szCs w:val="28"/>
+          <w:lang w:val="en-IN"/>
+        </w:rPr>
+        <w:t xml:space="preserve"> receive alerts/reminders from Notification Services for </w:t>
+      </w:r>
+      <w:r>
+        <w:rPr>
+          <w:rFonts w:ascii="Times New Roman" w:hAnsi="Times New Roman" w:cs="Times New Roman"/>
+          <w:sz w:val="28"/>
+          <w:szCs w:val="28"/>
+          <w:lang w:val="en-IN"/>
+        </w:rPr>
+        <w:t xml:space="preserve">registered </w:t>
+      </w:r>
+      <w:r>
+        <w:rPr>
+          <w:rFonts w:ascii="Times New Roman" w:hAnsi="Times New Roman" w:cs="Times New Roman"/>
+          <w:sz w:val="28"/>
+          <w:szCs w:val="28"/>
+          <w:lang w:val="en-IN"/>
+        </w:rPr>
+        <w:t>events.</w:t>
+      </w:r>
+    </w:p>
+    <w:p>
+      <w:pPr>
+        <w:pStyle w:val="ListParagraph"/>
         <w:numPr>
           <w:ilvl w:val="0"/>
-          <w:numId w:val="4"/>
-        </w:numPr>
-        <w:spacing w:beforeAutospacing="1" w:afterAutospacing="1" w:line="240" w:lineRule="auto"/>
-        <w:rPr>
-          <w:rFonts w:ascii="Times New Roman" w:hAnsi="Times New Roman"/>
-          <w:sz w:val="28"/>
-          <w:szCs w:val="28"/>
-          <w:lang w:val="en-IN"/>
-        </w:rPr>
-      </w:pPr>
-      <w:r>
-        <w:rPr>
-          <w:rFonts w:ascii="Times New Roman" w:hAnsi="Times New Roman"/>
-          <w:sz w:val="28"/>
-          <w:szCs w:val="28"/>
-          <w:lang w:val="en-IN"/>
-        </w:rPr>
-        <w:t>Receiving of Login credentials via email/Short messaging services after Signing up in the system.</w:t>
-      </w:r>
-    </w:p>
-    <w:p>
-      <w:pPr>
-        <w:numPr>
-          <w:ilvl w:val="0"/>
-          <w:numId w:val="4"/>
-        </w:numPr>
-        <w:spacing w:beforeAutospacing="1" w:afterAutospacing="1" w:line="240" w:lineRule="auto"/>
-        <w:rPr>
-          <w:rFonts w:ascii="Times New Roman" w:hAnsi="Times New Roman"/>
-          <w:sz w:val="28"/>
-          <w:szCs w:val="28"/>
-          <w:lang w:val="en-IN"/>
-        </w:rPr>
-      </w:pPr>
-      <w:r>
-        <w:rPr>
-          <w:rFonts w:ascii="Times New Roman" w:hAnsi="Times New Roman"/>
-          <w:sz w:val="28"/>
-          <w:szCs w:val="28"/>
-          <w:lang w:val="en-IN"/>
-        </w:rPr>
-        <w:t>Display of Events and their details when entered valid Event name/ID via Event search module.</w:t>
-      </w:r>
-    </w:p>
-    <w:p>
-      <w:pPr>
-        <w:numPr>
-          <w:ilvl w:val="0"/>
-          <w:numId w:val="4"/>
-        </w:numPr>
-        <w:spacing w:beforeAutospacing="1" w:afterAutospacing="1" w:line="240" w:lineRule="auto"/>
-        <w:rPr>
-          <w:rFonts w:ascii="Times New Roman" w:hAnsi="Times New Roman"/>
-          <w:sz w:val="28"/>
-          <w:szCs w:val="28"/>
-          <w:lang w:val="en-IN"/>
-        </w:rPr>
-      </w:pPr>
-      <w:r>
-        <w:rPr>
-          <w:rFonts w:ascii="Times New Roman" w:hAnsi="Times New Roman"/>
-          <w:sz w:val="28"/>
-          <w:szCs w:val="28"/>
-          <w:lang w:val="en-IN"/>
-        </w:rPr>
-        <w:t>Receiving of notifications and remainders of registered events via email/Short messaging services.</w:t>
-      </w:r>
-    </w:p>
-    <w:p>
-      <w:pPr>
-        <w:numPr>
-          <w:ilvl w:val="0"/>
-          <w:numId w:val="4"/>
-        </w:numPr>
-        <w:spacing w:beforeAutospacing="1" w:afterAutospacing="1" w:line="240" w:lineRule="auto"/>
-        <w:rPr>
-          <w:rFonts w:ascii="Times New Roman" w:hAnsi="Times New Roman"/>
-          <w:sz w:val="28"/>
-          <w:szCs w:val="28"/>
-          <w:lang w:val="en-IN"/>
-        </w:rPr>
-      </w:pPr>
-      <w:r>
-        <w:rPr>
-          <w:rFonts w:ascii="Times New Roman" w:hAnsi="Times New Roman"/>
-          <w:sz w:val="28"/>
-          <w:szCs w:val="28"/>
-          <w:lang w:val="en-IN"/>
-        </w:rPr>
-        <w:t>Secure Payment Gateway for Online Payment of registration fees for the events.</w:t>
-      </w:r>
-    </w:p>
-    <w:p>
-      <w:pPr>
-        <w:numPr>
-          <w:ilvl w:val="0"/>
-          <w:numId w:val="4"/>
+          <w:numId w:val="3"/>
         </w:numPr>
         <w:tabs>
           <w:tab w:val="left" w:pos="425"/>
         </w:tabs>
-        <w:spacing w:beforeAutospacing="1" w:afterAutospacing="1" w:line="240" w:lineRule="auto"/>
-        <w:jc w:val="both"/>
-        <w:rPr>
-          <w:rFonts w:ascii="Times New Roman" w:eastAsia="SimSun" w:hAnsi="Times New Roman" w:cs="Times New Roman"/>
-          <w:sz w:val="28"/>
-          <w:szCs w:val="28"/>
-          <w:lang w:val="en-IN"/>
-        </w:rPr>
-      </w:pPr>
-      <w:r>
-        <w:rPr>
-          <w:rFonts w:ascii="Times New Roman" w:hAnsi="Times New Roman"/>
-          <w:sz w:val="28"/>
-          <w:szCs w:val="28"/>
-          <w:lang w:val="en-IN"/>
-        </w:rPr>
-        <w:t>Detailed display of Volunteers and event heads of an event by the Volunteering module.</w:t>
-      </w:r>
-    </w:p>
-    <w:p>
-      <w:pPr>
+        <w:jc w:val="both"/>
+        <w:rPr>
+          <w:rFonts w:ascii="Times New Roman" w:hAnsi="Times New Roman" w:cs="Times New Roman"/>
+          <w:sz w:val="28"/>
+          <w:szCs w:val="28"/>
+          <w:lang w:val="en-IN"/>
+        </w:rPr>
+      </w:pPr>
+      <w:r>
+        <w:rPr>
+          <w:rFonts w:ascii="Times New Roman" w:hAnsi="Times New Roman" w:cs="Times New Roman"/>
+          <w:sz w:val="28"/>
+          <w:szCs w:val="28"/>
+          <w:lang w:val="en-IN"/>
+        </w:rPr>
+        <w:t>Users contact Event coordinators for the event details.</w:t>
+      </w:r>
+    </w:p>
+    <w:p>
+      <w:pPr>
+        <w:pStyle w:val="ListParagraph"/>
+        <w:numPr>
+          <w:ilvl w:val="0"/>
+          <w:numId w:val="3"/>
+        </w:numPr>
         <w:tabs>
           <w:tab w:val="left" w:pos="425"/>
         </w:tabs>
+        <w:jc w:val="both"/>
+        <w:rPr>
+          <w:rFonts w:ascii="Times New Roman" w:hAnsi="Times New Roman" w:cs="Times New Roman"/>
+          <w:sz w:val="28"/>
+          <w:szCs w:val="28"/>
+          <w:lang w:val="en-IN"/>
+        </w:rPr>
+      </w:pPr>
+      <w:r>
+        <w:rPr>
+          <w:rFonts w:ascii="Times New Roman" w:hAnsi="Times New Roman" w:cs="Times New Roman"/>
+          <w:sz w:val="28"/>
+          <w:szCs w:val="28"/>
+          <w:lang w:val="en-IN"/>
+        </w:rPr>
+        <w:t>Users can search various events through search modules.</w:t>
+      </w:r>
+    </w:p>
+    <w:p>
+      <w:pPr>
+        <w:pStyle w:val="ListParagraph"/>
+        <w:numPr>
+          <w:ilvl w:val="0"/>
+          <w:numId w:val="3"/>
+        </w:numPr>
+        <w:tabs>
+          <w:tab w:val="left" w:pos="425"/>
+        </w:tabs>
+        <w:jc w:val="both"/>
+        <w:rPr>
+          <w:rFonts w:ascii="Times New Roman" w:hAnsi="Times New Roman" w:cs="Times New Roman"/>
+          <w:sz w:val="28"/>
+          <w:szCs w:val="28"/>
+          <w:lang w:val="en-IN"/>
+        </w:rPr>
+      </w:pPr>
+      <w:r>
+        <w:rPr>
+          <w:rFonts w:ascii="Times New Roman" w:hAnsi="Times New Roman" w:cs="Times New Roman"/>
+          <w:sz w:val="28"/>
+          <w:szCs w:val="28"/>
+          <w:lang w:val="en-IN"/>
+        </w:rPr>
+        <w:t xml:space="preserve">Users can recover account details through </w:t>
+      </w:r>
+      <w:proofErr w:type="spellStart"/>
+      <w:r>
+        <w:rPr>
+          <w:rFonts w:ascii="Times New Roman" w:hAnsi="Times New Roman" w:cs="Times New Roman"/>
+          <w:sz w:val="28"/>
+          <w:szCs w:val="28"/>
+          <w:lang w:val="en-IN"/>
+        </w:rPr>
+        <w:t>AccountRecovery</w:t>
+      </w:r>
+      <w:proofErr w:type="spellEnd"/>
+      <w:r>
+        <w:rPr>
+          <w:rFonts w:ascii="Times New Roman" w:hAnsi="Times New Roman" w:cs="Times New Roman"/>
+          <w:sz w:val="28"/>
+          <w:szCs w:val="28"/>
+          <w:lang w:val="en-IN"/>
+        </w:rPr>
+        <w:t xml:space="preserve"> module.</w:t>
+      </w:r>
+    </w:p>
+    <w:p>
+      <w:pPr>
+        <w:pStyle w:val="ListParagraph"/>
+        <w:numPr>
+          <w:ilvl w:val="0"/>
+          <w:numId w:val="3"/>
+        </w:numPr>
+        <w:tabs>
+          <w:tab w:val="left" w:pos="425"/>
+        </w:tabs>
+        <w:jc w:val="both"/>
+        <w:rPr>
+          <w:rFonts w:ascii="Times New Roman" w:hAnsi="Times New Roman" w:cs="Times New Roman"/>
+          <w:sz w:val="28"/>
+          <w:szCs w:val="28"/>
+          <w:lang w:val="en-IN"/>
+        </w:rPr>
+      </w:pPr>
+      <w:r>
+        <w:rPr>
+          <w:rFonts w:ascii="Times New Roman" w:hAnsi="Times New Roman" w:cs="Times New Roman"/>
+          <w:sz w:val="28"/>
+          <w:szCs w:val="28"/>
+          <w:lang w:val="en-IN"/>
+        </w:rPr>
+        <w:t xml:space="preserve">Users posts queries via FAQ section. </w:t>
+      </w:r>
+    </w:p>
+    <w:p>
+      <w:pPr>
+        <w:rPr>
+          <w:rFonts w:ascii="Times New Roman" w:hAnsi="Times New Roman" w:cs="Times New Roman"/>
+          <w:b/>
+          <w:bCs/>
+          <w:sz w:val="28"/>
+          <w:szCs w:val="28"/>
+          <w:u w:val="single"/>
+          <w:lang w:val="en-IN"/>
+        </w:rPr>
+      </w:pPr>
+    </w:p>
+    <w:p>
+      <w:pPr>
+        <w:rPr>
+          <w:rFonts w:ascii="Times New Roman" w:hAnsi="Times New Roman" w:cs="Times New Roman"/>
+          <w:b/>
+          <w:bCs/>
+          <w:sz w:val="28"/>
+          <w:szCs w:val="28"/>
+          <w:u w:val="single"/>
+          <w:lang w:val="en-IN"/>
+        </w:rPr>
+      </w:pPr>
+      <w:r>
+        <w:rPr>
+          <w:rFonts w:ascii="Times New Roman" w:hAnsi="Times New Roman" w:cs="Times New Roman"/>
+          <w:b/>
+          <w:bCs/>
+          <w:sz w:val="28"/>
+          <w:szCs w:val="28"/>
+          <w:u w:val="single"/>
+          <w:lang w:val="en-IN"/>
+        </w:rPr>
+        <w:t>OUTCOMES:</w:t>
+      </w:r>
+    </w:p>
+    <w:p>
+      <w:pPr>
+        <w:numPr>
+          <w:ilvl w:val="0"/>
+          <w:numId w:val="4"/>
+        </w:numPr>
+        <w:spacing w:beforeAutospacing="1" w:afterAutospacing="1" w:line="240" w:lineRule="auto"/>
+        <w:rPr>
+          <w:rFonts w:ascii="Times New Roman" w:hAnsi="Times New Roman"/>
+          <w:sz w:val="28"/>
+          <w:szCs w:val="28"/>
+          <w:lang w:val="en-IN"/>
+        </w:rPr>
+      </w:pPr>
+      <w:r>
+        <w:rPr>
+          <w:rFonts w:ascii="Times New Roman" w:hAnsi="Times New Roman"/>
+          <w:sz w:val="28"/>
+          <w:szCs w:val="28"/>
+          <w:lang w:val="en-IN"/>
+        </w:rPr>
+        <w:t>Receiving of Login credentials via email/Short messaging services after Signing up in the system.</w:t>
+      </w:r>
+    </w:p>
+    <w:p>
+      <w:pPr>
+        <w:numPr>
+          <w:ilvl w:val="0"/>
+          <w:numId w:val="4"/>
+        </w:numPr>
+        <w:spacing w:beforeAutospacing="1" w:afterAutospacing="1" w:line="240" w:lineRule="auto"/>
+        <w:rPr>
+          <w:rFonts w:ascii="Times New Roman" w:hAnsi="Times New Roman"/>
+          <w:sz w:val="28"/>
+          <w:szCs w:val="28"/>
+          <w:lang w:val="en-IN"/>
+        </w:rPr>
+      </w:pPr>
+      <w:r>
+        <w:rPr>
+          <w:rFonts w:ascii="Times New Roman" w:hAnsi="Times New Roman"/>
+          <w:sz w:val="28"/>
+          <w:szCs w:val="28"/>
+          <w:lang w:val="en-IN"/>
+        </w:rPr>
+        <w:t>Account access on entering valid username and password via Login module</w:t>
+      </w:r>
+      <w:r>
+        <w:rPr>
+          <w:rFonts w:ascii="Times New Roman" w:hAnsi="Times New Roman"/>
+          <w:sz w:val="28"/>
+          <w:szCs w:val="28"/>
+          <w:lang w:val="en-IN"/>
+        </w:rPr>
+        <w:t>.</w:t>
+      </w:r>
+    </w:p>
+    <w:p>
+      <w:pPr>
+        <w:numPr>
+          <w:ilvl w:val="0"/>
+          <w:numId w:val="4"/>
+        </w:numPr>
+        <w:spacing w:beforeAutospacing="1" w:afterAutospacing="1" w:line="240" w:lineRule="auto"/>
+        <w:rPr>
+          <w:rFonts w:ascii="Times New Roman" w:hAnsi="Times New Roman"/>
+          <w:sz w:val="28"/>
+          <w:szCs w:val="28"/>
+          <w:lang w:val="en-IN"/>
+        </w:rPr>
+      </w:pPr>
+      <w:r>
+        <w:rPr>
+          <w:rFonts w:ascii="Times New Roman" w:hAnsi="Times New Roman"/>
+          <w:sz w:val="28"/>
+          <w:szCs w:val="28"/>
+          <w:lang w:val="en-IN"/>
+        </w:rPr>
+        <w:t>Display of various recovery options on submission for account recovery.</w:t>
+      </w:r>
+    </w:p>
+    <w:p>
+      <w:pPr>
+        <w:numPr>
+          <w:ilvl w:val="0"/>
+          <w:numId w:val="4"/>
+        </w:numPr>
+        <w:spacing w:beforeAutospacing="1" w:afterAutospacing="1" w:line="240" w:lineRule="auto"/>
+        <w:rPr>
+          <w:rFonts w:ascii="Times New Roman" w:hAnsi="Times New Roman"/>
+          <w:sz w:val="28"/>
+          <w:szCs w:val="28"/>
+          <w:lang w:val="en-IN"/>
+        </w:rPr>
+      </w:pPr>
+      <w:r>
+        <w:rPr>
+          <w:rFonts w:ascii="Times New Roman" w:hAnsi="Times New Roman"/>
+          <w:sz w:val="28"/>
+          <w:szCs w:val="28"/>
+          <w:lang w:val="en-IN"/>
+        </w:rPr>
+        <w:t>Display of Events and their details when entered valid Event name/ID via Event search module.</w:t>
+      </w:r>
+    </w:p>
+    <w:p>
+      <w:pPr>
+        <w:numPr>
+          <w:ilvl w:val="0"/>
+          <w:numId w:val="4"/>
+        </w:numPr>
+        <w:spacing w:beforeAutospacing="1" w:afterAutospacing="1" w:line="240" w:lineRule="auto"/>
+        <w:rPr>
+          <w:rFonts w:ascii="Times New Roman" w:hAnsi="Times New Roman"/>
+          <w:sz w:val="28"/>
+          <w:szCs w:val="28"/>
+          <w:lang w:val="en-IN"/>
+        </w:rPr>
+      </w:pPr>
+      <w:r>
+        <w:rPr>
+          <w:rFonts w:ascii="Times New Roman" w:hAnsi="Times New Roman"/>
+          <w:sz w:val="28"/>
+          <w:szCs w:val="28"/>
+          <w:lang w:val="en-IN"/>
+        </w:rPr>
+        <w:t>Registration for the user of a particular event after verifying the user credentials/details under registration module.</w:t>
+      </w:r>
+    </w:p>
+    <w:p>
+      <w:pPr>
+        <w:numPr>
+          <w:ilvl w:val="0"/>
+          <w:numId w:val="4"/>
+        </w:numPr>
+        <w:spacing w:beforeAutospacing="1" w:afterAutospacing="1" w:line="240" w:lineRule="auto"/>
+        <w:rPr>
+          <w:rFonts w:ascii="Times New Roman" w:hAnsi="Times New Roman"/>
+          <w:sz w:val="28"/>
+          <w:szCs w:val="28"/>
+          <w:lang w:val="en-IN"/>
+        </w:rPr>
+      </w:pPr>
+      <w:r>
+        <w:rPr>
+          <w:rFonts w:ascii="Times New Roman" w:hAnsi="Times New Roman"/>
+          <w:sz w:val="28"/>
+          <w:szCs w:val="28"/>
+          <w:lang w:val="en-IN"/>
+        </w:rPr>
+        <w:t>Receiving of notifications and remainders of registered events via email/Short messaging services.</w:t>
+      </w:r>
+    </w:p>
+    <w:p>
+      <w:pPr>
+        <w:numPr>
+          <w:ilvl w:val="0"/>
+          <w:numId w:val="4"/>
+        </w:numPr>
+        <w:spacing w:beforeAutospacing="1" w:afterAutospacing="1" w:line="240" w:lineRule="auto"/>
+        <w:rPr>
+          <w:rFonts w:ascii="Times New Roman" w:hAnsi="Times New Roman"/>
+          <w:sz w:val="28"/>
+          <w:szCs w:val="28"/>
+          <w:lang w:val="en-IN"/>
+        </w:rPr>
+      </w:pPr>
+      <w:r>
+        <w:rPr>
+          <w:rFonts w:ascii="Times New Roman" w:hAnsi="Times New Roman"/>
+          <w:sz w:val="28"/>
+          <w:szCs w:val="28"/>
+          <w:lang w:val="en-IN"/>
+        </w:rPr>
+        <w:t>Secure</w:t>
+      </w:r>
+      <w:r>
+        <w:rPr>
+          <w:rFonts w:ascii="Times New Roman" w:hAnsi="Times New Roman"/>
+          <w:sz w:val="28"/>
+          <w:szCs w:val="28"/>
+          <w:lang w:val="en-IN"/>
+        </w:rPr>
+        <w:t>d</w:t>
+      </w:r>
+      <w:r>
+        <w:rPr>
+          <w:rFonts w:ascii="Times New Roman" w:hAnsi="Times New Roman"/>
+          <w:sz w:val="28"/>
+          <w:szCs w:val="28"/>
+          <w:lang w:val="en-IN"/>
+        </w:rPr>
+        <w:t xml:space="preserve"> Payment Gateway for Online Payment of registration fees for the events.</w:t>
+      </w:r>
+    </w:p>
+    <w:p>
+      <w:pPr>
+        <w:numPr>
+          <w:ilvl w:val="0"/>
+          <w:numId w:val="4"/>
+        </w:numPr>
+        <w:spacing w:beforeAutospacing="1" w:afterAutospacing="1" w:line="240" w:lineRule="auto"/>
+        <w:rPr>
+          <w:rFonts w:ascii="Times New Roman" w:hAnsi="Times New Roman"/>
+          <w:sz w:val="28"/>
+          <w:szCs w:val="28"/>
+          <w:lang w:val="en-IN"/>
+        </w:rPr>
+      </w:pPr>
+      <w:r>
+        <w:rPr>
+          <w:rFonts w:ascii="Times New Roman" w:hAnsi="Times New Roman"/>
+          <w:sz w:val="28"/>
+          <w:szCs w:val="28"/>
+          <w:lang w:val="en-IN"/>
+        </w:rPr>
+        <w:t>Display of various queries posted by users and their solution via the FAQ section.</w:t>
+      </w:r>
+    </w:p>
+    <w:p>
+      <w:pPr>
+        <w:numPr>
+          <w:ilvl w:val="0"/>
+          <w:numId w:val="4"/>
+        </w:numPr>
+        <w:spacing w:beforeAutospacing="1" w:afterAutospacing="1" w:line="240" w:lineRule="auto"/>
+        <w:rPr>
+          <w:rFonts w:ascii="Times New Roman" w:hAnsi="Times New Roman"/>
+          <w:sz w:val="28"/>
+          <w:szCs w:val="28"/>
+          <w:lang w:val="en-IN"/>
+        </w:rPr>
+      </w:pPr>
+      <w:r>
+        <w:rPr>
+          <w:rFonts w:ascii="Times New Roman" w:hAnsi="Times New Roman"/>
+          <w:sz w:val="28"/>
+          <w:szCs w:val="28"/>
+          <w:lang w:val="en-IN"/>
+        </w:rPr>
+        <w:t xml:space="preserve">Display of contact details of various Event coordinators via </w:t>
+      </w:r>
+      <w:proofErr w:type="spellStart"/>
+      <w:r>
+        <w:rPr>
+          <w:rFonts w:ascii="Times New Roman" w:hAnsi="Times New Roman"/>
+          <w:sz w:val="28"/>
+          <w:szCs w:val="28"/>
+          <w:lang w:val="en-IN"/>
+        </w:rPr>
+        <w:t>contactUs</w:t>
+      </w:r>
+      <w:proofErr w:type="spellEnd"/>
+      <w:r>
+        <w:rPr>
+          <w:rFonts w:ascii="Times New Roman" w:hAnsi="Times New Roman"/>
+          <w:sz w:val="28"/>
+          <w:szCs w:val="28"/>
+          <w:lang w:val="en-IN"/>
+        </w:rPr>
+        <w:t xml:space="preserve"> section</w:t>
+      </w:r>
+      <w:r>
+        <w:rPr>
+          <w:rFonts w:ascii="Times New Roman" w:hAnsi="Times New Roman"/>
+          <w:sz w:val="28"/>
+          <w:szCs w:val="28"/>
+          <w:lang w:val="en-IN"/>
+        </w:rPr>
+        <w:t>.</w:t>
+      </w:r>
+      <w:bookmarkStart w:id="0" w:name="_GoBack"/>
+      <w:bookmarkEnd w:id="0"/>
+    </w:p>
+    <w:p>
+      <w:pPr>
+        <w:numPr>
+          <w:ilvl w:val="0"/>
+          <w:numId w:val="4"/>
+        </w:numPr>
+        <w:spacing w:beforeAutospacing="1" w:afterAutospacing="1" w:line="240" w:lineRule="auto"/>
+        <w:rPr>
+          <w:rFonts w:ascii="Times New Roman" w:hAnsi="Times New Roman"/>
+          <w:sz w:val="28"/>
+          <w:szCs w:val="28"/>
+          <w:lang w:val="en-IN"/>
+        </w:rPr>
+      </w:pPr>
+      <w:r>
+        <w:rPr>
+          <w:rFonts w:ascii="Times New Roman" w:hAnsi="Times New Roman"/>
+          <w:sz w:val="28"/>
+          <w:szCs w:val="28"/>
+          <w:lang w:val="en-IN"/>
+        </w:rPr>
+        <w:t>Enrolment of the users for volunteering an Event and viewing the complete list of volunteers for an event under volunteering module.</w:t>
+      </w:r>
+    </w:p>
+    <w:p>
+      <w:pPr>
         <w:spacing w:beforeAutospacing="1" w:afterAutospacing="1" w:line="240" w:lineRule="auto"/>
         <w:ind w:left="360"/>
-        <w:jc w:val="both"/>
-        <w:rPr>
-          <w:rFonts w:ascii="Times New Roman" w:eastAsia="SimSun" w:hAnsi="Times New Roman" w:cs="Times New Roman"/>
-          <w:sz w:val="28"/>
-          <w:szCs w:val="28"/>
-          <w:lang w:val="en-IN"/>
-        </w:rPr>
-      </w:pPr>
+        <w:rPr>
+          <w:rFonts w:ascii="Times New Roman" w:hAnsi="Times New Roman"/>
+          <w:sz w:val="28"/>
+          <w:szCs w:val="28"/>
+          <w:lang w:val="en-IN"/>
+        </w:rPr>
+      </w:pPr>
+      <w:r>
+        <w:rPr>
+          <w:rFonts w:ascii="Times New Roman" w:hAnsi="Times New Roman"/>
+          <w:sz w:val="28"/>
+          <w:szCs w:val="28"/>
+          <w:lang w:val="en-IN"/>
+        </w:rPr>
+        <w:t xml:space="preserve"> </w:t>
+      </w:r>
     </w:p>
     <w:p>
       <w:pPr>
@@ -7440,7 +7862,7 @@
 </file>
 
 <file path=customXml/itemProps2.xml><?xml version="1.0" encoding="utf-8"?>
-<ds:datastoreItem xmlns:ds="http://schemas.openxmlformats.org/officeDocument/2006/customXml" ds:itemID="{2863CD1E-8CA4-452E-8F4D-82689249471E}">
+<ds:datastoreItem xmlns:ds="http://schemas.openxmlformats.org/officeDocument/2006/customXml" ds:itemID="{B0E637B5-01CF-4E65-B036-23A39DCE0984}">
   <ds:schemaRefs>
     <ds:schemaRef ds:uri="http://schemas.openxmlformats.org/officeDocument/2006/bibliography"/>
   </ds:schemaRefs>

</xml_diff>